<commit_message>
Updated Report and UML
</commit_message>
<xml_diff>
--- a/Write-Up/Report.docx
+++ b/Write-Up/Report.docx
@@ -129,8 +129,6 @@
       </w:r>
       <w:r>
         <w:tab/>
-      </w:r>
-      <w:r>
         <w:t xml:space="preserve">Enable only </w:t>
       </w:r>
       <w:proofErr w:type="spellStart"/>
@@ -163,8 +161,6 @@
       </w:r>
       <w:r>
         <w:tab/>
-      </w:r>
-      <w:r>
         <w:t xml:space="preserve">Enable only </w:t>
       </w:r>
       <w:proofErr w:type="spellStart"/>
@@ -197,8 +193,6 @@
       </w:r>
       <w:r>
         <w:tab/>
-      </w:r>
-      <w:r>
         <w:t xml:space="preserve">Enable only </w:t>
       </w:r>
       <w:proofErr w:type="spellStart"/>
@@ -257,8 +251,6 @@
       </w:r>
       <w:r>
         <w:tab/>
-      </w:r>
-      <w:r>
         <w:t xml:space="preserve">Enable </w:t>
       </w:r>
       <w:proofErr w:type="spellStart"/>
@@ -267,10 +259,7 @@
       </w:r>
       <w:proofErr w:type="spellEnd"/>
       <w:r>
-        <w:t xml:space="preserve"> – F</w:t>
-      </w:r>
-      <w:r>
-        <w:t>1</w:t>
+        <w:t xml:space="preserve"> – F1</w:t>
       </w:r>
     </w:p>
     <w:p>
@@ -294,10 +283,7 @@
       </w:r>
       <w:r>
         <w:tab/>
-        <w:t>Dis</w:t>
-      </w:r>
-      <w:r>
-        <w:t xml:space="preserve">able </w:t>
+        <w:t xml:space="preserve">Disable </w:t>
       </w:r>
       <w:proofErr w:type="spellStart"/>
       <w:r>
@@ -305,10 +291,7 @@
       </w:r>
       <w:proofErr w:type="spellEnd"/>
       <w:r>
-        <w:t xml:space="preserve"> – F</w:t>
-      </w:r>
-      <w:r>
-        <w:t>2</w:t>
+        <w:t xml:space="preserve"> – F2</w:t>
       </w:r>
     </w:p>
     <w:p>
@@ -425,277 +408,368 @@
           <w:sz w:val="28"/>
           <w:szCs w:val="28"/>
         </w:rPr>
-        <w:t>s a</w:t>
-      </w:r>
-      <w:bookmarkStart w:id="0" w:name="_GoBack"/>
-      <w:bookmarkEnd w:id="0"/>
-      <w:r>
+        <w:t>s and architecture of the application</w:t>
+      </w:r>
+    </w:p>
+    <w:p>
+      <w:r>
+        <w:t xml:space="preserve">In the application, the architecture is very object-oriented. Most core functions of the application are abstracted to help with readability and modularity. The main application functions as a modular game or application sitting atop a graphics engine, with other code abstracted behind it. </w:t>
+      </w:r>
+    </w:p>
+    <w:p>
+      <w:r>
+        <w:t xml:space="preserve">The current application can handle rendering, lighting and manipulating mesh’s easily. There are many systems that allow custom mesh’s to be loaded into the application and lighting and manipulation are handled automatically. </w:t>
+      </w:r>
+    </w:p>
+    <w:p>
+      <w:r>
+        <w:t>Starting from the start, the application class currently handles all the DirectX, direct3D and device (</w:t>
+      </w:r>
+      <w:proofErr w:type="spellStart"/>
+      <w:r>
+        <w:t>winAPI</w:t>
+      </w:r>
+      <w:proofErr w:type="spellEnd"/>
+      <w:r>
+        <w:t>) initialization. Then it moves onto setting up the default camera object with its hard-coded values</w:t>
+      </w:r>
+      <w:r>
+        <w:t xml:space="preserve"> this is then passed onto the </w:t>
+      </w:r>
+      <w:proofErr w:type="spellStart"/>
+      <w:r>
+        <w:t>cameraManager</w:t>
+      </w:r>
+      <w:proofErr w:type="spellEnd"/>
+      <w:r>
+        <w:t xml:space="preserve"> which handles switching the cameras if there is more than one in the scene</w:t>
+      </w:r>
+      <w:r>
+        <w:t>. The lighting objects are next and get set to hard coded values as well</w:t>
+      </w:r>
+      <w:r>
+        <w:t>, these are also passed to a manager to help with toggling their activity.</w:t>
+      </w:r>
+      <w:r>
+        <w:t xml:space="preserve"> </w:t>
+      </w:r>
+      <w:r>
+        <w:t xml:space="preserve">The program </w:t>
+      </w:r>
+      <w:r>
+        <w:t xml:space="preserve">then moves onto loading the objects using the mesh class and puts them into a vector to be drawn later. After this it loops out of the application.cpp and checks the </w:t>
+      </w:r>
+      <w:proofErr w:type="spellStart"/>
+      <w:r>
+        <w:t>winAPI</w:t>
+      </w:r>
+      <w:proofErr w:type="spellEnd"/>
+      <w:r>
+        <w:t xml:space="preserve"> to see if any inputs have been given and if there are any, they get processed and it goes back into the draw and update loop that repeats until the program closes. Inside the update we currently have a timer and update the individual mesh’s generated by the mesh class to how we’d like them to be displayed in the world. In the draw we setup the shaders with all the buffers and resources that where defined in the DirectX initialisation and set the lighting then we draw the mesh’s to the screen using a for loop through the vector mentioned before.</w:t>
+      </w:r>
+    </w:p>
+    <w:p>
+      <w:r>
+        <w:t xml:space="preserve">Moving onto the mesh class, this class is one of the main classes in the application and handles everything mesh and object related. The mesh class consists of a super-class that has generic virtual functions inside that define drawing and updating. This is then inherited in all the objects sub-classes that then change some of the update or loading code to fit their specific object. Objects generate their mesh’s in their constructor using the </w:t>
+      </w:r>
+      <w:proofErr w:type="spellStart"/>
+      <w:r>
+        <w:t>OBJLoader</w:t>
+      </w:r>
+      <w:proofErr w:type="spellEnd"/>
+      <w:r>
+        <w:t xml:space="preserve"> provided and allow for a texture path to be passed in to allow the </w:t>
+      </w:r>
+      <w:proofErr w:type="spellStart"/>
+      <w:r>
+        <w:t>DDSTextureLoader</w:t>
+      </w:r>
+      <w:proofErr w:type="spellEnd"/>
+      <w:r>
+        <w:t xml:space="preserve"> to load its texture into the local </w:t>
+      </w:r>
+      <w:proofErr w:type="spellStart"/>
+      <w:r>
+        <w:t>TextureResource</w:t>
+      </w:r>
+      <w:proofErr w:type="spellEnd"/>
+      <w:r>
+        <w:t xml:space="preserve"> used later in draw. Each class has its own local variables that hold its </w:t>
+      </w:r>
+      <w:proofErr w:type="spellStart"/>
+      <w:r>
+        <w:t>MeshData</w:t>
+      </w:r>
+      <w:proofErr w:type="spellEnd"/>
+      <w:r>
+        <w:t xml:space="preserve">, its </w:t>
+      </w:r>
+      <w:proofErr w:type="spellStart"/>
+      <w:r>
+        <w:t>worldMatrix</w:t>
+      </w:r>
+      <w:proofErr w:type="spellEnd"/>
+      <w:r>
+        <w:t xml:space="preserve"> and the </w:t>
+      </w:r>
+      <w:proofErr w:type="spellStart"/>
+      <w:r>
+        <w:t>TextureResourceView</w:t>
+      </w:r>
+      <w:proofErr w:type="spellEnd"/>
+      <w:r>
+        <w:t xml:space="preserve"> that is used for drawing specific textures on different objects. </w:t>
+      </w:r>
+    </w:p>
+    <w:p>
+      <w:r>
+        <w:t>Next is the Light Class which is much smaller currently than the mesh class due to it being incomplete. The light class functions similarly to the mesh class, whereas it handles everything to do with lights and lighting, it has a super-class structure exactly like the mesh class, where the sub-classes inherit from the super-class and change a few functions to fit their needs. The current only light implemented in this class is the directional Light, this light works to light our scene in a very basic way showing all the attributes of the different lighting types (ambient, diffuse and specular). This light takes some arguments in its constructor to change the light direction and specular intensity however little is changed in this as later the material values will most likely be abstracted to another struct or class.</w:t>
+      </w:r>
+    </w:p>
+    <w:p>
+      <w:r>
+        <w:t xml:space="preserve">Finally, there is the Camera Class, which is the newest class in the project, to avoid sounding like a stuck record this class has the same structure as the previous ones, however with a key difference. This class has a lot of helper functions that are only found within the super-class declaration since these helper functions are not going to be updated by each camera and will help in keeping each sub-class a little cleaner. The current sub-classes of Camera are; </w:t>
+      </w:r>
+      <w:proofErr w:type="spellStart"/>
+      <w:r>
+        <w:t>LookToCam</w:t>
+      </w:r>
+      <w:proofErr w:type="spellEnd"/>
+      <w:r>
+        <w:t xml:space="preserve"> and </w:t>
+      </w:r>
+      <w:proofErr w:type="spellStart"/>
+      <w:r>
+        <w:t>LookAtCam</w:t>
+      </w:r>
+      <w:proofErr w:type="spellEnd"/>
+      <w:r>
+        <w:t xml:space="preserve">. Both these cams function very similarly but have key differences, one being that these cams either look to a location or centre and look at a location, these cams can do different things, the </w:t>
+      </w:r>
+      <w:proofErr w:type="spellStart"/>
+      <w:r>
+        <w:t>LookToCam</w:t>
+      </w:r>
+      <w:proofErr w:type="spellEnd"/>
+      <w:r>
+        <w:t xml:space="preserve"> is </w:t>
+      </w:r>
+      <w:r>
+        <w:lastRenderedPageBreak/>
+        <w:t xml:space="preserve">used for the </w:t>
+      </w:r>
+      <w:proofErr w:type="spellStart"/>
+      <w:r>
+        <w:t>DebugCamera</w:t>
+      </w:r>
+      <w:proofErr w:type="spellEnd"/>
+      <w:r>
+        <w:t xml:space="preserve"> since it can then use the </w:t>
+      </w:r>
+      <w:proofErr w:type="spellStart"/>
+      <w:r>
+        <w:t>LookTo</w:t>
+      </w:r>
+      <w:proofErr w:type="spellEnd"/>
+      <w:r>
+        <w:t xml:space="preserve"> function to look to a direction and that direction be influenced by the mouse position. The </w:t>
+      </w:r>
+      <w:proofErr w:type="spellStart"/>
+      <w:r>
+        <w:t>LookAtCamera</w:t>
+      </w:r>
+      <w:proofErr w:type="spellEnd"/>
+      <w:r>
+        <w:t xml:space="preserve"> currently isn’t used but will be used for more 3D modelling type cameras where the camera will orbit around a central point most likely an object to help with debugging or general viewing.</w:t>
+      </w:r>
+      <w:r>
+        <w:t xml:space="preserve"> These sub-classes break down into the </w:t>
+      </w:r>
+      <w:proofErr w:type="spellStart"/>
+      <w:r>
+        <w:t>debugCamera</w:t>
+      </w:r>
+      <w:proofErr w:type="spellEnd"/>
+      <w:r>
+        <w:t xml:space="preserve">, </w:t>
+      </w:r>
+      <w:proofErr w:type="spellStart"/>
+      <w:r>
+        <w:t>StaticCamera</w:t>
+      </w:r>
+      <w:proofErr w:type="spellEnd"/>
+      <w:r>
+        <w:t xml:space="preserve"> and </w:t>
+      </w:r>
+      <w:proofErr w:type="spellStart"/>
+      <w:r>
+        <w:t>firstPersonCamera</w:t>
+      </w:r>
+      <w:proofErr w:type="spellEnd"/>
+      <w:r>
+        <w:t>.</w:t>
+      </w:r>
+    </w:p>
+    <w:p>
+      <w:r>
+        <w:t>There are also</w:t>
+      </w:r>
+      <w:r>
+        <w:t xml:space="preserve"> </w:t>
+      </w:r>
+      <w:r>
+        <w:t xml:space="preserve">some classes that help manage other classes. </w:t>
+      </w:r>
+      <w:r>
+        <w:t xml:space="preserve">These include, the </w:t>
+      </w:r>
+      <w:proofErr w:type="spellStart"/>
+      <w:r>
+        <w:t>cameraManager</w:t>
+      </w:r>
+      <w:proofErr w:type="spellEnd"/>
+      <w:r>
+        <w:t xml:space="preserve"> and the </w:t>
+      </w:r>
+      <w:proofErr w:type="spellStart"/>
+      <w:r>
+        <w:t>lightManager</w:t>
+      </w:r>
+      <w:proofErr w:type="spellEnd"/>
+      <w:r>
+        <w:t xml:space="preserve">. These do what they say on the tin, they manage all of the assets in the scene allowing them to be toggled, switched between and manipulated easily without duplicating code everywhere and also allows </w:t>
+      </w:r>
+      <w:proofErr w:type="spellStart"/>
+      <w:r>
+        <w:t>a</w:t>
+      </w:r>
+      <w:proofErr w:type="spellEnd"/>
+      <w:r>
+        <w:t xml:space="preserve"> easy way to check the current state if different areas of the engine. For instance, you can check which camera is currently selected using the </w:t>
+      </w:r>
+      <w:proofErr w:type="spellStart"/>
+      <w:r>
+        <w:t>cameraManager</w:t>
+      </w:r>
+      <w:proofErr w:type="spellEnd"/>
+      <w:r>
+        <w:t xml:space="preserve"> and you can see what types of </w:t>
+      </w:r>
+      <w:r>
+        <w:t xml:space="preserve">lights are being enabled in the </w:t>
+      </w:r>
+      <w:proofErr w:type="spellStart"/>
+      <w:r>
+        <w:t>lightManager</w:t>
+      </w:r>
+      <w:proofErr w:type="spellEnd"/>
+      <w:r>
+        <w:t>. You can also change these easily within the class using functions so switching them on the fly is very easy.</w:t>
+      </w:r>
+    </w:p>
+    <w:p>
+      <w:r>
+        <w:t xml:space="preserve">The shaders are split between a normal Vertex Shader and a waveVertexShader, this allows for different objects to be rendered in different ways. I didn’t make new shader files for each shader since I didn’t think it was necessary at this point to start branching out shaders that much. </w:t>
+      </w:r>
+      <w:r>
+        <w:t>The waveVertexShader creates Gerstner / Trochoidal waves</w:t>
+      </w:r>
+      <w:r>
+        <w:t xml:space="preserve"> which come out pretty good and model waves </w:t>
+      </w:r>
+      <w:r>
+        <w:t>well</w:t>
+      </w:r>
+      <w:r>
+        <w:t>.</w:t>
+      </w:r>
+    </w:p>
+    <w:p>
+      <w:pPr>
         <w:rPr>
           <w:b/>
           <w:bCs/>
           <w:sz w:val="28"/>
           <w:szCs w:val="28"/>
         </w:rPr>
-        <w:t>nd architecture of the application</w:t>
-      </w:r>
-    </w:p>
-    <w:p>
-      <w:r>
-        <w:t xml:space="preserve">In the application, the architecture is very object-oriented. Most core functions of the application are abstracted to help with readability and modularity. The main application functions as a modular game or application sitting atop a graphics engine, with other code abstracted behind it. </w:t>
-      </w:r>
-    </w:p>
-    <w:p>
-      <w:r>
-        <w:t xml:space="preserve">The current application can handle rendering, lighting and manipulating mesh’s easily. There are many systems that allow custom mesh’s to be loaded into the application and lighting and manipulation are handled automatically. </w:t>
-      </w:r>
-    </w:p>
-    <w:p>
-      <w:r>
-        <w:t>Starting from the start, the application class currently handles all the DirectX, direct3D and device (</w:t>
-      </w:r>
-      <w:proofErr w:type="spellStart"/>
-      <w:r>
-        <w:t>winAPI</w:t>
-      </w:r>
-      <w:proofErr w:type="spellEnd"/>
-      <w:r>
-        <w:t>) initialization. Then it moves onto setting up the default camera object with its hard-coded values</w:t>
-      </w:r>
-      <w:r>
-        <w:t xml:space="preserve"> this is then passed onto the </w:t>
-      </w:r>
-      <w:proofErr w:type="spellStart"/>
-      <w:r>
-        <w:t>cameraManager</w:t>
-      </w:r>
-      <w:proofErr w:type="spellEnd"/>
-      <w:r>
-        <w:t xml:space="preserve"> which handles switching the cameras if there is more than one in the scene</w:t>
-      </w:r>
-      <w:r>
-        <w:t>. The lighting objects are next and get set to hard coded values as well</w:t>
-      </w:r>
-      <w:r>
-        <w:t>, these are also passed to a manager to help with toggling their activity.</w:t>
-      </w:r>
-      <w:r>
-        <w:t xml:space="preserve"> </w:t>
-      </w:r>
-      <w:r>
-        <w:t xml:space="preserve">The program </w:t>
-      </w:r>
-      <w:r>
-        <w:t xml:space="preserve">then moves onto loading the objects using the mesh class and puts them into a vector to be drawn later. After this it loops out of the application.cpp and checks the </w:t>
-      </w:r>
-      <w:proofErr w:type="spellStart"/>
-      <w:r>
-        <w:t>winAPI</w:t>
-      </w:r>
-      <w:proofErr w:type="spellEnd"/>
-      <w:r>
-        <w:t xml:space="preserve"> to see if any inputs have been given and if there are any, they get processed and it goes back into the draw and update loop that repeats until the program closes. Inside the update we currently have a timer and update the individual mesh’s generated by the mesh class to how we’d like them to be displayed in the world. In the draw we setup the shaders with all the buffers and resources that where defined in the DirectX initialisation and set the lighting then we draw the mesh’s to the screen using a for loop through the vector mentioned before.</w:t>
-      </w:r>
-    </w:p>
-    <w:p>
-      <w:r>
-        <w:t xml:space="preserve">Moving onto the mesh class, this class is one of the main classes in the application and handles everything mesh and object related. The mesh class consists of a super-class that has generic virtual functions inside that define drawing and updating. This is then inherited in all the objects sub-classes that then change some of the update or loading code to fit their specific object. Objects generate their mesh’s in their constructor using the </w:t>
-      </w:r>
-      <w:proofErr w:type="spellStart"/>
-      <w:r>
-        <w:t>OBJLoader</w:t>
-      </w:r>
-      <w:proofErr w:type="spellEnd"/>
-      <w:r>
-        <w:t xml:space="preserve"> provided and allow for a texture path to be passed in to allow the </w:t>
-      </w:r>
-      <w:proofErr w:type="spellStart"/>
-      <w:r>
-        <w:t>DDSTextureLoader</w:t>
-      </w:r>
-      <w:proofErr w:type="spellEnd"/>
-      <w:r>
-        <w:t xml:space="preserve"> to load its texture into the local </w:t>
-      </w:r>
-      <w:proofErr w:type="spellStart"/>
-      <w:r>
-        <w:t>TextureResource</w:t>
-      </w:r>
-      <w:proofErr w:type="spellEnd"/>
-      <w:r>
-        <w:t xml:space="preserve"> used later in draw. Each class has its own local variables that hold its </w:t>
-      </w:r>
-      <w:proofErr w:type="spellStart"/>
-      <w:r>
-        <w:t>MeshData</w:t>
-      </w:r>
-      <w:proofErr w:type="spellEnd"/>
-      <w:r>
-        <w:t xml:space="preserve">, its </w:t>
-      </w:r>
-      <w:proofErr w:type="spellStart"/>
-      <w:r>
-        <w:t>worldMatrix</w:t>
-      </w:r>
-      <w:proofErr w:type="spellEnd"/>
-      <w:r>
-        <w:t xml:space="preserve"> and the </w:t>
-      </w:r>
-      <w:proofErr w:type="spellStart"/>
-      <w:r>
-        <w:t>TextureResourceView</w:t>
-      </w:r>
-      <w:proofErr w:type="spellEnd"/>
-      <w:r>
-        <w:t xml:space="preserve"> that is used for drawing specific textures on different objects. </w:t>
-      </w:r>
-    </w:p>
-    <w:p>
-      <w:r>
-        <w:t>Next is the Light Class which is much smaller currently than the mesh class due to it being incomplete. The light class functions similarly to the mesh class, whereas it handles everything to do with lights and lighting, it has a super-class structure exactly like the mesh class, where the sub-classes inherit from the super-class and change a few functions to fit their needs. The current only light implemented in this class is the directional Light, this light works to light our scene in a very basic way showing all the attributes of the different lighting types (ambient, diffuse and specular). This light takes some arguments in its constructor to change the light direction and specular intensity however little is changed in this as later the material values will most likely be abstracted to another struct or class.</w:t>
-      </w:r>
-    </w:p>
-    <w:p>
-      <w:r>
-        <w:t xml:space="preserve">Finally, there is the Camera Class, which is the newest class in the project, to avoid sounding like a stuck record this class has the same structure as the previous ones, however with a key difference. This class has a lot of helper functions that are only found within the super-class declaration since these helper functions are not going to be updated by each camera and will help in keeping each sub-class a little cleaner. The current sub-classes of Camera are; </w:t>
-      </w:r>
-      <w:proofErr w:type="spellStart"/>
-      <w:r>
-        <w:t>LookToCam</w:t>
-      </w:r>
-      <w:proofErr w:type="spellEnd"/>
-      <w:r>
-        <w:t xml:space="preserve"> and </w:t>
-      </w:r>
-      <w:proofErr w:type="spellStart"/>
-      <w:r>
-        <w:t>LookAtCam</w:t>
-      </w:r>
-      <w:proofErr w:type="spellEnd"/>
-      <w:r>
-        <w:t xml:space="preserve">. Both these cams function very similarly but have key differences, one being that these cams either look to a location or centre and look at a location, these cams can do different things, the </w:t>
-      </w:r>
-      <w:proofErr w:type="spellStart"/>
-      <w:r>
-        <w:t>LookToCam</w:t>
-      </w:r>
-      <w:proofErr w:type="spellEnd"/>
-      <w:r>
-        <w:t xml:space="preserve"> is </w:t>
-      </w:r>
-      <w:r>
-        <w:lastRenderedPageBreak/>
-        <w:t xml:space="preserve">used for the </w:t>
-      </w:r>
-      <w:proofErr w:type="spellStart"/>
-      <w:r>
-        <w:t>DebugCamera</w:t>
-      </w:r>
-      <w:proofErr w:type="spellEnd"/>
-      <w:r>
-        <w:t xml:space="preserve"> since it can then use the </w:t>
-      </w:r>
-      <w:proofErr w:type="spellStart"/>
-      <w:r>
-        <w:t>LookTo</w:t>
-      </w:r>
-      <w:proofErr w:type="spellEnd"/>
-      <w:r>
-        <w:t xml:space="preserve"> function to look to a direction and that direction be influenced by the mouse position. The </w:t>
-      </w:r>
-      <w:proofErr w:type="spellStart"/>
-      <w:r>
-        <w:t>LookAtCamera</w:t>
-      </w:r>
-      <w:proofErr w:type="spellEnd"/>
-      <w:r>
-        <w:t xml:space="preserve"> currently isn’t used but will be used for more 3D modelling type cameras where the camera will orbit around a central point most likely an object to help with debugging or general viewing.</w:t>
-      </w:r>
-      <w:r>
-        <w:t xml:space="preserve"> These sub-classes break down into the </w:t>
-      </w:r>
-      <w:proofErr w:type="spellStart"/>
-      <w:r>
-        <w:t>debugCamera</w:t>
-      </w:r>
-      <w:proofErr w:type="spellEnd"/>
-      <w:r>
-        <w:t xml:space="preserve">, </w:t>
-      </w:r>
-      <w:proofErr w:type="spellStart"/>
-      <w:r>
-        <w:t>StaticCamera</w:t>
-      </w:r>
-      <w:proofErr w:type="spellEnd"/>
-      <w:r>
-        <w:t xml:space="preserve"> and </w:t>
-      </w:r>
-      <w:proofErr w:type="spellStart"/>
-      <w:r>
-        <w:t>firstPersonCamera</w:t>
-      </w:r>
-      <w:proofErr w:type="spellEnd"/>
-      <w:r>
-        <w:t>.</w:t>
-      </w:r>
-    </w:p>
-    <w:p>
-      <w:r>
-        <w:t>There are also</w:t>
-      </w:r>
-      <w:r>
-        <w:t xml:space="preserve"> </w:t>
-      </w:r>
-      <w:r>
-        <w:t xml:space="preserve">some classes that help manage other classes. </w:t>
-      </w:r>
-      <w:r>
-        <w:t xml:space="preserve">These include, the </w:t>
-      </w:r>
-      <w:proofErr w:type="spellStart"/>
-      <w:r>
-        <w:t>cameraManager</w:t>
-      </w:r>
-      <w:proofErr w:type="spellEnd"/>
-      <w:r>
-        <w:t xml:space="preserve"> and the </w:t>
-      </w:r>
-      <w:proofErr w:type="spellStart"/>
-      <w:r>
-        <w:t>lightManager</w:t>
-      </w:r>
-      <w:proofErr w:type="spellEnd"/>
-      <w:r>
-        <w:t xml:space="preserve">. These do what they say on the tin, they manage all of the assets in the scene allowing them to be toggled, switched between and manipulated easily without duplicating code everywhere and also allows </w:t>
-      </w:r>
-      <w:proofErr w:type="spellStart"/>
-      <w:r>
-        <w:t>a</w:t>
-      </w:r>
-      <w:proofErr w:type="spellEnd"/>
-      <w:r>
-        <w:t xml:space="preserve"> easy way to check the current state if different areas of the engine. For instance, you can check which camera is currently selected using the </w:t>
-      </w:r>
-      <w:proofErr w:type="spellStart"/>
-      <w:r>
-        <w:t>cameraManager</w:t>
-      </w:r>
-      <w:proofErr w:type="spellEnd"/>
-      <w:r>
-        <w:t xml:space="preserve"> and you can see what types of </w:t>
-      </w:r>
-      <w:r>
-        <w:t xml:space="preserve">lights are being enabled in the </w:t>
-      </w:r>
-      <w:proofErr w:type="spellStart"/>
-      <w:r>
-        <w:t>lightManager</w:t>
-      </w:r>
-      <w:proofErr w:type="spellEnd"/>
-      <w:r>
-        <w:t>. You can also change these easily within the class using functions so switching them on the fly is very easy.</w:t>
-      </w:r>
-    </w:p>
-    <w:p>
+      </w:pPr>
+      <w:bookmarkStart w:id="0" w:name="_GoBack"/>
+      <w:bookmarkEnd w:id="0"/>
+    </w:p>
+    <w:p>
+      <w:r>
+        <w:rPr>
+          <w:b/>
+          <w:bCs/>
+          <w:noProof/>
+          <w:sz w:val="48"/>
+          <w:szCs w:val="48"/>
+        </w:rPr>
+        <w:drawing>
+          <wp:anchor distT="0" distB="0" distL="114300" distR="114300" simplePos="0" relativeHeight="251658240" behindDoc="1" locked="0" layoutInCell="1" allowOverlap="1" wp14:anchorId="0EBCC4AF" wp14:editId="6D24A915">
+            <wp:simplePos x="0" y="0"/>
+            <wp:positionH relativeFrom="margin">
+              <wp:posOffset>-109728</wp:posOffset>
+            </wp:positionH>
+            <wp:positionV relativeFrom="paragraph">
+              <wp:posOffset>404622</wp:posOffset>
+            </wp:positionV>
+            <wp:extent cx="5733415" cy="3227705"/>
+            <wp:effectExtent l="0" t="0" r="635" b="0"/>
+            <wp:wrapTight wrapText="bothSides">
+              <wp:wrapPolygon edited="0">
+                <wp:start x="0" y="0"/>
+                <wp:lineTo x="0" y="21417"/>
+                <wp:lineTo x="21531" y="21417"/>
+                <wp:lineTo x="21531" y="0"/>
+                <wp:lineTo x="0" y="0"/>
+              </wp:wrapPolygon>
+            </wp:wrapTight>
+            <wp:docPr id="1" name="Picture 1"/>
+            <wp:cNvGraphicFramePr>
+              <a:graphicFrameLocks xmlns:a="http://schemas.openxmlformats.org/drawingml/2006/main" noChangeAspect="1"/>
+            </wp:cNvGraphicFramePr>
+            <a:graphic xmlns:a="http://schemas.openxmlformats.org/drawingml/2006/main">
+              <a:graphicData uri="http://schemas.openxmlformats.org/drawingml/2006/picture">
+                <pic:pic xmlns:pic="http://schemas.openxmlformats.org/drawingml/2006/picture">
+                  <pic:nvPicPr>
+                    <pic:cNvPr id="0" name="Picture 1"/>
+                    <pic:cNvPicPr>
+                      <a:picLocks noChangeAspect="1" noChangeArrowheads="1"/>
+                    </pic:cNvPicPr>
+                  </pic:nvPicPr>
+                  <pic:blipFill>
+                    <a:blip r:embed="rId5" cstate="print">
+                      <a:extLst>
+                        <a:ext uri="{28A0092B-C50C-407E-A947-70E740481C1C}">
+                          <a14:useLocalDpi xmlns:a14="http://schemas.microsoft.com/office/drawing/2010/main" val="0"/>
+                        </a:ext>
+                      </a:extLst>
+                    </a:blip>
+                    <a:srcRect/>
+                    <a:stretch>
+                      <a:fillRect/>
+                    </a:stretch>
+                  </pic:blipFill>
+                  <pic:spPr bwMode="auto">
+                    <a:xfrm>
+                      <a:off x="0" y="0"/>
+                      <a:ext cx="5733415" cy="3227705"/>
+                    </a:xfrm>
+                    <a:prstGeom prst="rect">
+                      <a:avLst/>
+                    </a:prstGeom>
+                    <a:noFill/>
+                    <a:ln>
+                      <a:noFill/>
+                    </a:ln>
+                  </pic:spPr>
+                </pic:pic>
+              </a:graphicData>
+            </a:graphic>
+          </wp:anchor>
+        </w:drawing>
+      </w:r>
       <w:r>
         <w:rPr>
           <w:b/>
@@ -711,168 +785,8 @@
         <w:rPr>
           <w:b/>
           <w:bCs/>
-          <w:sz w:val="28"/>
-          <w:szCs w:val="28"/>
-        </w:rPr>
-      </w:pPr>
-    </w:p>
-    <w:p>
-      <w:pPr>
-        <w:rPr>
-          <w:b/>
-          <w:bCs/>
-          <w:sz w:val="28"/>
-          <w:szCs w:val="28"/>
-        </w:rPr>
-      </w:pPr>
-    </w:p>
-    <w:p>
-      <w:pPr>
-        <w:rPr>
-          <w:b/>
-          <w:bCs/>
-          <w:sz w:val="28"/>
-          <w:szCs w:val="28"/>
-        </w:rPr>
-      </w:pPr>
-    </w:p>
-    <w:p>
-      <w:pPr>
-        <w:rPr>
-          <w:b/>
-          <w:bCs/>
-          <w:sz w:val="28"/>
-          <w:szCs w:val="28"/>
-        </w:rPr>
-      </w:pPr>
-    </w:p>
-    <w:p>
-      <w:pPr>
-        <w:rPr>
-          <w:b/>
-          <w:bCs/>
-          <w:sz w:val="28"/>
-          <w:szCs w:val="28"/>
-        </w:rPr>
-      </w:pPr>
-    </w:p>
-    <w:p>
-      <w:pPr>
-        <w:rPr>
-          <w:b/>
-          <w:bCs/>
-          <w:sz w:val="28"/>
-          <w:szCs w:val="28"/>
-        </w:rPr>
-      </w:pPr>
-    </w:p>
-    <w:p>
-      <w:pPr>
-        <w:rPr>
-          <w:b/>
-          <w:bCs/>
-          <w:sz w:val="28"/>
-          <w:szCs w:val="28"/>
-        </w:rPr>
-      </w:pPr>
-    </w:p>
-    <w:p>
-      <w:pPr>
-        <w:rPr>
-          <w:b/>
-          <w:bCs/>
-          <w:sz w:val="28"/>
-          <w:szCs w:val="28"/>
-        </w:rPr>
-      </w:pPr>
-    </w:p>
-    <w:p>
-      <w:pPr>
-        <w:rPr>
-          <w:b/>
-          <w:bCs/>
-          <w:sz w:val="28"/>
-          <w:szCs w:val="28"/>
-        </w:rPr>
-      </w:pPr>
-    </w:p>
-    <w:p>
-      <w:pPr>
-        <w:rPr>
-          <w:b/>
-          <w:bCs/>
-          <w:sz w:val="28"/>
-          <w:szCs w:val="28"/>
-        </w:rPr>
-      </w:pPr>
-    </w:p>
-    <w:p>
-      <w:pPr>
-        <w:rPr>
-          <w:b/>
-          <w:bCs/>
-          <w:sz w:val="28"/>
-          <w:szCs w:val="28"/>
-        </w:rPr>
-      </w:pPr>
-    </w:p>
-    <w:p>
-      <w:pPr>
-        <w:rPr>
-          <w:b/>
-          <w:bCs/>
-          <w:sz w:val="28"/>
-          <w:szCs w:val="28"/>
-        </w:rPr>
-      </w:pPr>
-    </w:p>
-    <w:p>
-      <w:pPr>
-        <w:rPr>
-          <w:b/>
-          <w:bCs/>
-          <w:sz w:val="28"/>
-          <w:szCs w:val="28"/>
-        </w:rPr>
-      </w:pPr>
-    </w:p>
-    <w:p>
-      <w:pPr>
-        <w:rPr>
-          <w:b/>
-          <w:bCs/>
-          <w:sz w:val="28"/>
-          <w:szCs w:val="28"/>
-        </w:rPr>
-      </w:pPr>
-    </w:p>
-    <w:p>
-      <w:pPr>
-        <w:rPr>
-          <w:b/>
-          <w:bCs/>
-          <w:sz w:val="28"/>
-          <w:szCs w:val="28"/>
-        </w:rPr>
-      </w:pPr>
-    </w:p>
-    <w:p>
-      <w:pPr>
-        <w:rPr>
-          <w:b/>
-          <w:bCs/>
-          <w:sz w:val="28"/>
-          <w:szCs w:val="28"/>
-        </w:rPr>
-      </w:pPr>
-    </w:p>
-    <w:p>
-      <w:pPr>
-        <w:rPr>
-          <w:b/>
-          <w:bCs/>
-          <w:sz w:val="28"/>
-          <w:szCs w:val="28"/>
+          <w:sz w:val="32"/>
+          <w:szCs w:val="32"/>
         </w:rPr>
       </w:pPr>
     </w:p>
@@ -895,14 +809,25 @@
           <w:szCs w:val="32"/>
         </w:rPr>
       </w:pPr>
-      <w:r>
+    </w:p>
+    <w:p>
+      <w:pPr>
         <w:rPr>
           <w:b/>
           <w:bCs/>
           <w:sz w:val="32"/>
           <w:szCs w:val="32"/>
         </w:rPr>
-        <w:lastRenderedPageBreak/>
+      </w:pPr>
+    </w:p>
+    <w:p>
+      <w:r>
+        <w:rPr>
+          <w:b/>
+          <w:bCs/>
+          <w:sz w:val="32"/>
+          <w:szCs w:val="32"/>
+        </w:rPr>
         <w:t>Test Documentation</w:t>
       </w:r>
     </w:p>
@@ -2319,7 +2244,6 @@
           <w:sz w:val="28"/>
           <w:szCs w:val="28"/>
         </w:rPr>
-        <w:lastRenderedPageBreak/>
         <w:t>References:</w:t>
       </w:r>
     </w:p>
@@ -2327,12 +2251,24 @@
       <w:r>
         <w:t xml:space="preserve">Waves used in program: </w:t>
       </w:r>
-      <w:hyperlink r:id="rId5" w:history="1">
+      <w:hyperlink r:id="rId6" w:history="1">
         <w:r>
           <w:rPr>
             <w:rStyle w:val="Hyperlink"/>
           </w:rPr>
-          <w:t>https://catlikecoding.com/unity/tutorials/flow/waves/</w:t>
+          <w:t>https://catlike</w:t>
+        </w:r>
+        <w:r>
+          <w:rPr>
+            <w:rStyle w:val="Hyperlink"/>
+          </w:rPr>
+          <w:t>c</w:t>
+        </w:r>
+        <w:r>
+          <w:rPr>
+            <w:rStyle w:val="Hyperlink"/>
+          </w:rPr>
+          <w:t>oding.com/unity/tutorials/flow/waves/</w:t>
         </w:r>
       </w:hyperlink>
     </w:p>
@@ -3049,6 +2985,18 @@
       <w:u w:val="single"/>
     </w:rPr>
   </w:style>
+  <w:style w:type="character" w:styleId="FollowedHyperlink">
+    <w:name w:val="FollowedHyperlink"/>
+    <w:basedOn w:val="DefaultParagraphFont"/>
+    <w:uiPriority w:val="99"/>
+    <w:semiHidden/>
+    <w:unhideWhenUsed/>
+    <w:rsid w:val="005F7A92"/>
+    <w:rPr>
+      <w:color w:val="954F72" w:themeColor="followedHyperlink"/>
+      <w:u w:val="single"/>
+    </w:rPr>
+  </w:style>
 </w:styles>
 </file>
 

</xml_diff>